<commit_message>
Editar una plantilla desde un documento Word
</commit_message>
<xml_diff>
--- a/Documento01.docx
+++ b/Documento01.docx
@@ -7,6 +7,397 @@
       <w:r>
         <w:rPr/>
         <w:t xml:space="preserve">Primer texto - Texto sin formato</w:t>
+      </w:r>
+    </w:p>
+    <w:p>
+      <w:pPr/>
+      <w:r>
+        <w:rPr>
+          <w:rFonts w:ascii="Arial" w:hAnsi="Arial" w:eastAsia="Arial" w:cs="Arial"/>
+          <w:sz w:val="24"/>
+          <w:szCs w:val="24"/>
+        </w:rPr>
+        <w:t xml:space="preserve">Segundo texto con formato</w:t>
+      </w:r>
+    </w:p>
+    <w:p>
+      <w:pPr/>
+      <w:r>
+        <w:rPr>
+          <w:rStyle w:val="mifuente"/>
+        </w:rPr>
+        <w:t xml:space="preserve">Tercer texto con formato</w:t>
+      </w:r>
+    </w:p>
+    <w:p>
+      <w:pPr/>
+      <w:r>
+        <w:rPr>
+          <w:rFonts w:ascii="Tahoma" w:hAnsi="Tahoma" w:eastAsia="Tahoma" w:cs="Tahoma"/>
+          <w:color w:val="9F81F7"/>
+          <w:sz w:val="32"/>
+          <w:szCs w:val="32"/>
+          <w:b w:val="1"/>
+          <w:bCs w:val="1"/>
+        </w:rPr>
+        <w:t xml:space="preserve">Cuarto texto con formato</w:t>
+      </w:r>
+    </w:p>
+    <w:tbl>
+      <w:tblGrid>
+        <w:gridCol w:w="200" w:type="dxa"/>
+        <w:gridCol w:w="200" w:type="dxa"/>
+        <w:gridCol w:w="200" w:type="dxa"/>
+      </w:tblGrid>
+      <w:tblPr>
+        <w:tblStyle w:val="mitabla"/>
+      </w:tblPr>
+      <w:tr>
+        <w:trPr/>
+        <w:tc>
+          <w:tcPr>
+            <w:tcW w:w="200" w:type="dxa"/>
+            <w:noWrap/>
+          </w:tcPr>
+          <w:p>
+            <w:pPr/>
+            <w:r>
+              <w:rPr/>
+              <w:t xml:space="preserve">primera</w:t>
+            </w:r>
+          </w:p>
+        </w:tc>
+        <w:tc>
+          <w:tcPr>
+            <w:tcW w:w="200" w:type="dxa"/>
+            <w:noWrap/>
+          </w:tcPr>
+          <w:p>
+            <w:pPr/>
+            <w:r>
+              <w:rPr/>
+              <w:t xml:space="preserve">primera</w:t>
+            </w:r>
+          </w:p>
+        </w:tc>
+        <w:tc>
+          <w:tcPr>
+            <w:tcW w:w="200" w:type="dxa"/>
+            <w:noWrap/>
+          </w:tcPr>
+          <w:p>
+            <w:pPr/>
+            <w:r>
+              <w:rPr/>
+              <w:t xml:space="preserve">primera</w:t>
+            </w:r>
+          </w:p>
+        </w:tc>
+      </w:tr>
+      <w:tr>
+        <w:trPr/>
+        <w:tc>
+          <w:tcPr>
+            <w:tcW w:w="200" w:type="dxa"/>
+            <w:noWrap/>
+          </w:tcPr>
+          <w:p>
+            <w:pPr/>
+            <w:r>
+              <w:rPr/>
+              <w:t xml:space="preserve">celda</w:t>
+            </w:r>
+          </w:p>
+        </w:tc>
+        <w:tc>
+          <w:tcPr>
+            <w:tcW w:w="200" w:type="dxa"/>
+            <w:noWrap/>
+          </w:tcPr>
+          <w:p>
+            <w:pPr/>
+            <w:r>
+              <w:rPr/>
+              <w:t xml:space="preserve">celda</w:t>
+            </w:r>
+          </w:p>
+        </w:tc>
+        <w:tc>
+          <w:tcPr>
+            <w:tcW w:w="200" w:type="dxa"/>
+            <w:noWrap/>
+          </w:tcPr>
+          <w:p>
+            <w:pPr/>
+            <w:r>
+              <w:rPr/>
+              <w:t xml:space="preserve">celda</w:t>
+            </w:r>
+          </w:p>
+        </w:tc>
+      </w:tr>
+      <w:tr>
+        <w:trPr/>
+        <w:tc>
+          <w:tcPr>
+            <w:tcW w:w="200" w:type="dxa"/>
+            <w:noWrap/>
+          </w:tcPr>
+          <w:p>
+            <w:pPr/>
+            <w:r>
+              <w:rPr/>
+              <w:t xml:space="preserve">celda</w:t>
+            </w:r>
+          </w:p>
+        </w:tc>
+        <w:tc>
+          <w:tcPr>
+            <w:tcW w:w="200" w:type="dxa"/>
+            <w:noWrap/>
+          </w:tcPr>
+          <w:p>
+            <w:pPr/>
+            <w:r>
+              <w:rPr/>
+              <w:t xml:space="preserve">celda</w:t>
+            </w:r>
+          </w:p>
+        </w:tc>
+        <w:tc>
+          <w:tcPr>
+            <w:tcW w:w="200" w:type="dxa"/>
+            <w:noWrap/>
+          </w:tcPr>
+          <w:p>
+            <w:pPr/>
+            <w:r>
+              <w:rPr/>
+              <w:t xml:space="preserve">celda</w:t>
+            </w:r>
+          </w:p>
+        </w:tc>
+      </w:tr>
+      <w:tr>
+        <w:trPr/>
+        <w:tc>
+          <w:tcPr>
+            <w:tcW w:w="200" w:type="dxa"/>
+            <w:noWrap/>
+          </w:tcPr>
+          <w:p>
+            <w:pPr/>
+            <w:r>
+              <w:rPr/>
+              <w:t xml:space="preserve">celda</w:t>
+            </w:r>
+          </w:p>
+        </w:tc>
+        <w:tc>
+          <w:tcPr>
+            <w:tcW w:w="200" w:type="dxa"/>
+            <w:noWrap/>
+          </w:tcPr>
+          <w:p>
+            <w:pPr/>
+            <w:r>
+              <w:rPr/>
+              <w:t xml:space="preserve">celda</w:t>
+            </w:r>
+          </w:p>
+        </w:tc>
+        <w:tc>
+          <w:tcPr>
+            <w:tcW w:w="200" w:type="dxa"/>
+            <w:noWrap/>
+          </w:tcPr>
+          <w:p>
+            <w:pPr/>
+            <w:r>
+              <w:rPr/>
+              <w:t xml:space="preserve">celda</w:t>
+            </w:r>
+          </w:p>
+        </w:tc>
+      </w:tr>
+      <w:tr>
+        <w:trPr/>
+        <w:tc>
+          <w:tcPr>
+            <w:tcW w:w="200" w:type="dxa"/>
+            <w:noWrap/>
+          </w:tcPr>
+          <w:p>
+            <w:pPr/>
+            <w:r>
+              <w:rPr/>
+              <w:t xml:space="preserve">celda</w:t>
+            </w:r>
+          </w:p>
+        </w:tc>
+        <w:tc>
+          <w:tcPr>
+            <w:tcW w:w="200" w:type="dxa"/>
+            <w:noWrap/>
+          </w:tcPr>
+          <w:p>
+            <w:pPr/>
+            <w:r>
+              <w:rPr/>
+              <w:t xml:space="preserve">celda</w:t>
+            </w:r>
+          </w:p>
+        </w:tc>
+        <w:tc>
+          <w:tcPr>
+            <w:tcW w:w="200" w:type="dxa"/>
+            <w:noWrap/>
+          </w:tcPr>
+          <w:p>
+            <w:pPr/>
+            <w:r>
+              <w:rPr/>
+              <w:t xml:space="preserve">celda</w:t>
+            </w:r>
+          </w:p>
+        </w:tc>
+      </w:tr>
+      <w:tr>
+        <w:trPr/>
+        <w:tc>
+          <w:tcPr>
+            <w:tcW w:w="200" w:type="dxa"/>
+            <w:noWrap/>
+          </w:tcPr>
+          <w:p>
+            <w:pPr/>
+            <w:r>
+              <w:rPr/>
+              <w:t xml:space="preserve">celda</w:t>
+            </w:r>
+          </w:p>
+        </w:tc>
+        <w:tc>
+          <w:tcPr>
+            <w:tcW w:w="200" w:type="dxa"/>
+            <w:noWrap/>
+          </w:tcPr>
+          <w:p>
+            <w:pPr/>
+            <w:r>
+              <w:rPr/>
+              <w:t xml:space="preserve">celda</w:t>
+            </w:r>
+          </w:p>
+        </w:tc>
+        <w:tc>
+          <w:tcPr>
+            <w:tcW w:w="200" w:type="dxa"/>
+            <w:noWrap/>
+          </w:tcPr>
+          <w:p>
+            <w:pPr/>
+            <w:r>
+              <w:rPr/>
+              <w:t xml:space="preserve">celda</w:t>
+            </w:r>
+          </w:p>
+        </w:tc>
+      </w:tr>
+      <w:tr>
+        <w:trPr/>
+        <w:tc>
+          <w:tcPr>
+            <w:tcW w:w="200" w:type="dxa"/>
+            <w:noWrap/>
+          </w:tcPr>
+          <w:p>
+            <w:pPr/>
+            <w:r>
+              <w:rPr/>
+              <w:t xml:space="preserve">celda</w:t>
+            </w:r>
+          </w:p>
+        </w:tc>
+        <w:tc>
+          <w:tcPr>
+            <w:tcW w:w="200" w:type="dxa"/>
+            <w:noWrap/>
+          </w:tcPr>
+          <w:p>
+            <w:pPr/>
+            <w:r>
+              <w:rPr/>
+              <w:t xml:space="preserve">celda</w:t>
+            </w:r>
+          </w:p>
+        </w:tc>
+        <w:tc>
+          <w:tcPr>
+            <w:tcW w:w="200" w:type="dxa"/>
+            <w:noWrap/>
+          </w:tcPr>
+          <w:p>
+            <w:pPr/>
+            <w:r>
+              <w:rPr/>
+              <w:t xml:space="preserve">celda</w:t>
+            </w:r>
+          </w:p>
+        </w:tc>
+      </w:tr>
+      <w:tr>
+        <w:trPr/>
+        <w:tc>
+          <w:tcPr>
+            <w:tcW w:w="200" w:type="dxa"/>
+            <w:noWrap/>
+          </w:tcPr>
+          <w:p>
+            <w:pPr/>
+            <w:r>
+              <w:rPr/>
+              <w:t xml:space="preserve">celda</w:t>
+            </w:r>
+          </w:p>
+        </w:tc>
+        <w:tc>
+          <w:tcPr>
+            <w:tcW w:w="200" w:type="dxa"/>
+            <w:noWrap/>
+          </w:tcPr>
+          <w:p>
+            <w:pPr/>
+            <w:r>
+              <w:rPr/>
+              <w:t xml:space="preserve">celda</w:t>
+            </w:r>
+          </w:p>
+        </w:tc>
+        <w:tc>
+          <w:tcPr>
+            <w:tcW w:w="200" w:type="dxa"/>
+            <w:noWrap/>
+          </w:tcPr>
+          <w:p>
+            <w:pPr/>
+            <w:r>
+              <w:rPr/>
+              <w:t xml:space="preserve">celda</w:t>
+            </w:r>
+          </w:p>
+        </w:tc>
+      </w:tr>
+    </w:tbl>
+    <w:p/>
+    <w:p>
+      <w:pPr/>
+      <w:r>
+        <w:pict>
+          <v:shape type="#_x0000_t75" stroked="f" style="width:450pt; height:300pt; margin-left:0pt; margin-top:0pt; mso-position-horizontal:left; mso-position-vertical:top; mso-position-horizontal-relative:char; mso-position-vertical-relative:line; z-index:-2147483647;">
+            <v:imagedata r:id="rId7" o:title=""/>
+          </v:shape>
+        </w:pict>
       </w:r>
     </w:p>
     <w:sectPr>
@@ -48,6 +439,47 @@
     <w:rPr>
       <w:vertAlign w:val="superscript"/>
     </w:rPr>
+  </w:style>
+  <w:style w:type="character">
+    <w:name w:val="mifuente"/>
+    <w:rPr>
+      <w:rFonts w:ascii="Arial" w:hAnsi="Arial" w:eastAsia="Arial" w:cs="Arial"/>
+      <w:color w:val="5882FA"/>
+      <w:sz w:val="28"/>
+      <w:szCs w:val="28"/>
+    </w:rPr>
+  </w:style>
+  <w:style w:type="table" w:customStyle="1" w:styleId="mitabla">
+    <w:name w:val="mitabla"/>
+    <w:uiPriority w:val="99"/>
+    <w:tblPr>
+      <w:tblW w:w="0" w:type="auto"/>
+      <w:tblLayout w:type="autofit"/>
+      <w:tblCellMar>
+        <w:top w:w="20" w:type="dxa"/>
+        <w:left w:w="20" w:type="dxa"/>
+        <w:right w:w="20" w:type="dxa"/>
+        <w:bottom w:w="20" w:type="dxa"/>
+      </w:tblCellMar>
+      <w:tblBorders>
+        <w:top w:val="single" w:sz="5" w:color="F2F2F2"/>
+        <w:left w:val="single" w:sz="5" w:color="F2F2F2"/>
+        <w:right w:val="single" w:sz="5" w:color="F2F2F2"/>
+        <w:bottom w:val="single" w:sz="5" w:color="F2F2F2"/>
+        <w:insideH w:val="single" w:sz="5" w:color="F2F2F2"/>
+        <w:insideV w:val="single" w:sz="5" w:color="F2F2F2"/>
+      </w:tblBorders>
+    </w:tblPr>
+    <w:tcPr>
+      <w:shd w:val="clear" w:fill="088A68"/>
+    </w:tcPr>
+    <w:tblStylePr w:type="firstRow">
+      <w:tcPr>
+        <w:tcPr>
+          <w:shd w:val="clear" w:fill="F2F2F2"/>
+        </w:tcPr>
+      </w:tcPr>
+    </w:tblStylePr>
   </w:style>
 </w:styles>
 </file>

</xml_diff>